<commit_message>
Nuevo ejer. de práctica
</commit_message>
<xml_diff>
--- a/BASE DE DATOS/Practica/Hoja de Trabajo Práctica.docx
+++ b/BASE DE DATOS/Practica/Hoja de Trabajo Práctica.docx
@@ -1195,11 +1195,11 @@
     <w:name w:val="Normal"/>
     <w:qFormat/>
   </w:style>
-  <w:style w:type="paragraph" w:styleId="Heading1">
+  <w:style w:type="paragraph" w:styleId="Ttulo1">
     <w:name w:val="heading 1"/>
     <w:basedOn w:val="Normal"/>
     <w:next w:val="Normal"/>
-    <w:link w:val="Heading1Char"/>
+    <w:link w:val="Ttulo1Car"/>
     <w:uiPriority w:val="9"/>
     <w:qFormat/>
     <w:rsid w:val="00552E52"/>
@@ -1216,11 +1216,11 @@
       <w:szCs w:val="40"/>
     </w:rPr>
   </w:style>
-  <w:style w:type="paragraph" w:styleId="Heading2">
+  <w:style w:type="paragraph" w:styleId="Ttulo2">
     <w:name w:val="heading 2"/>
     <w:basedOn w:val="Normal"/>
     <w:next w:val="Normal"/>
-    <w:link w:val="Heading2Char"/>
+    <w:link w:val="Ttulo2Car"/>
     <w:uiPriority w:val="9"/>
     <w:semiHidden/>
     <w:unhideWhenUsed/>
@@ -1239,11 +1239,11 @@
       <w:szCs w:val="32"/>
     </w:rPr>
   </w:style>
-  <w:style w:type="paragraph" w:styleId="Heading3">
+  <w:style w:type="paragraph" w:styleId="Ttulo3">
     <w:name w:val="heading 3"/>
     <w:basedOn w:val="Normal"/>
     <w:next w:val="Normal"/>
-    <w:link w:val="Heading3Char"/>
+    <w:link w:val="Ttulo3Car"/>
     <w:uiPriority w:val="9"/>
     <w:semiHidden/>
     <w:unhideWhenUsed/>
@@ -1262,11 +1262,11 @@
       <w:szCs w:val="28"/>
     </w:rPr>
   </w:style>
-  <w:style w:type="paragraph" w:styleId="Heading4">
+  <w:style w:type="paragraph" w:styleId="Ttulo4">
     <w:name w:val="heading 4"/>
     <w:basedOn w:val="Normal"/>
     <w:next w:val="Normal"/>
-    <w:link w:val="Heading4Char"/>
+    <w:link w:val="Ttulo4Car"/>
     <w:uiPriority w:val="9"/>
     <w:semiHidden/>
     <w:unhideWhenUsed/>
@@ -1285,11 +1285,11 @@
       <w:color w:val="0F4761" w:themeColor="accent1" w:themeShade="BF"/>
     </w:rPr>
   </w:style>
-  <w:style w:type="paragraph" w:styleId="Heading5">
+  <w:style w:type="paragraph" w:styleId="Ttulo5">
     <w:name w:val="heading 5"/>
     <w:basedOn w:val="Normal"/>
     <w:next w:val="Normal"/>
-    <w:link w:val="Heading5Char"/>
+    <w:link w:val="Ttulo5Car"/>
     <w:uiPriority w:val="9"/>
     <w:semiHidden/>
     <w:unhideWhenUsed/>
@@ -1306,11 +1306,11 @@
       <w:color w:val="0F4761" w:themeColor="accent1" w:themeShade="BF"/>
     </w:rPr>
   </w:style>
-  <w:style w:type="paragraph" w:styleId="Heading6">
+  <w:style w:type="paragraph" w:styleId="Ttulo6">
     <w:name w:val="heading 6"/>
     <w:basedOn w:val="Normal"/>
     <w:next w:val="Normal"/>
-    <w:link w:val="Heading6Char"/>
+    <w:link w:val="Ttulo6Car"/>
     <w:uiPriority w:val="9"/>
     <w:semiHidden/>
     <w:unhideWhenUsed/>
@@ -1329,11 +1329,11 @@
       <w:color w:val="595959" w:themeColor="text1" w:themeTint="A6"/>
     </w:rPr>
   </w:style>
-  <w:style w:type="paragraph" w:styleId="Heading7">
+  <w:style w:type="paragraph" w:styleId="Ttulo7">
     <w:name w:val="heading 7"/>
     <w:basedOn w:val="Normal"/>
     <w:next w:val="Normal"/>
-    <w:link w:val="Heading7Char"/>
+    <w:link w:val="Ttulo7Car"/>
     <w:uiPriority w:val="9"/>
     <w:semiHidden/>
     <w:unhideWhenUsed/>
@@ -1350,11 +1350,11 @@
       <w:color w:val="595959" w:themeColor="text1" w:themeTint="A6"/>
     </w:rPr>
   </w:style>
-  <w:style w:type="paragraph" w:styleId="Heading8">
+  <w:style w:type="paragraph" w:styleId="Ttulo8">
     <w:name w:val="heading 8"/>
     <w:basedOn w:val="Normal"/>
     <w:next w:val="Normal"/>
-    <w:link w:val="Heading8Char"/>
+    <w:link w:val="Ttulo8Car"/>
     <w:uiPriority w:val="9"/>
     <w:semiHidden/>
     <w:unhideWhenUsed/>
@@ -1373,11 +1373,11 @@
       <w:color w:val="272727" w:themeColor="text1" w:themeTint="D8"/>
     </w:rPr>
   </w:style>
-  <w:style w:type="paragraph" w:styleId="Heading9">
+  <w:style w:type="paragraph" w:styleId="Ttulo9">
     <w:name w:val="heading 9"/>
     <w:basedOn w:val="Normal"/>
     <w:next w:val="Normal"/>
-    <w:link w:val="Heading9Char"/>
+    <w:link w:val="Ttulo9Car"/>
     <w:uiPriority w:val="9"/>
     <w:semiHidden/>
     <w:unhideWhenUsed/>
@@ -1394,12 +1394,13 @@
       <w:color w:val="272727" w:themeColor="text1" w:themeTint="D8"/>
     </w:rPr>
   </w:style>
-  <w:style w:type="character" w:default="1" w:styleId="DefaultParagraphFont">
+  <w:style w:type="character" w:default="1" w:styleId="Fuentedeprrafopredeter">
     <w:name w:val="Default Paragraph Font"/>
     <w:uiPriority w:val="1"/>
+    <w:semiHidden/>
     <w:unhideWhenUsed/>
   </w:style>
-  <w:style w:type="table" w:default="1" w:styleId="TableNormal">
+  <w:style w:type="table" w:default="1" w:styleId="Tablanormal">
     <w:name w:val="Normal Table"/>
     <w:uiPriority w:val="99"/>
     <w:semiHidden/>
@@ -1414,16 +1415,16 @@
       </w:tblCellMar>
     </w:tblPr>
   </w:style>
-  <w:style w:type="numbering" w:default="1" w:styleId="NoList">
+  <w:style w:type="numbering" w:default="1" w:styleId="Sinlista">
     <w:name w:val="No List"/>
     <w:uiPriority w:val="99"/>
     <w:semiHidden/>
     <w:unhideWhenUsed/>
   </w:style>
-  <w:style w:type="character" w:customStyle="1" w:styleId="Heading1Char">
-    <w:name w:val="Heading 1 Char"/>
-    <w:basedOn w:val="DefaultParagraphFont"/>
-    <w:link w:val="Heading1"/>
+  <w:style w:type="character" w:customStyle="1" w:styleId="Ttulo1Car">
+    <w:name w:val="Título 1 Car"/>
+    <w:basedOn w:val="Fuentedeprrafopredeter"/>
+    <w:link w:val="Ttulo1"/>
     <w:uiPriority w:val="9"/>
     <w:rsid w:val="00552E52"/>
     <w:rPr>
@@ -1433,10 +1434,10 @@
       <w:szCs w:val="40"/>
     </w:rPr>
   </w:style>
-  <w:style w:type="character" w:customStyle="1" w:styleId="Heading2Char">
-    <w:name w:val="Heading 2 Char"/>
-    <w:basedOn w:val="DefaultParagraphFont"/>
-    <w:link w:val="Heading2"/>
+  <w:style w:type="character" w:customStyle="1" w:styleId="Ttulo2Car">
+    <w:name w:val="Título 2 Car"/>
+    <w:basedOn w:val="Fuentedeprrafopredeter"/>
+    <w:link w:val="Ttulo2"/>
     <w:uiPriority w:val="9"/>
     <w:semiHidden/>
     <w:rsid w:val="00552E52"/>
@@ -1447,10 +1448,10 @@
       <w:szCs w:val="32"/>
     </w:rPr>
   </w:style>
-  <w:style w:type="character" w:customStyle="1" w:styleId="Heading3Char">
-    <w:name w:val="Heading 3 Char"/>
-    <w:basedOn w:val="DefaultParagraphFont"/>
-    <w:link w:val="Heading3"/>
+  <w:style w:type="character" w:customStyle="1" w:styleId="Ttulo3Car">
+    <w:name w:val="Título 3 Car"/>
+    <w:basedOn w:val="Fuentedeprrafopredeter"/>
+    <w:link w:val="Ttulo3"/>
     <w:uiPriority w:val="9"/>
     <w:semiHidden/>
     <w:rsid w:val="00552E52"/>
@@ -1461,10 +1462,10 @@
       <w:szCs w:val="28"/>
     </w:rPr>
   </w:style>
-  <w:style w:type="character" w:customStyle="1" w:styleId="Heading4Char">
-    <w:name w:val="Heading 4 Char"/>
-    <w:basedOn w:val="DefaultParagraphFont"/>
-    <w:link w:val="Heading4"/>
+  <w:style w:type="character" w:customStyle="1" w:styleId="Ttulo4Car">
+    <w:name w:val="Título 4 Car"/>
+    <w:basedOn w:val="Fuentedeprrafopredeter"/>
+    <w:link w:val="Ttulo4"/>
     <w:uiPriority w:val="9"/>
     <w:semiHidden/>
     <w:rsid w:val="00552E52"/>
@@ -1475,10 +1476,10 @@
       <w:color w:val="0F4761" w:themeColor="accent1" w:themeShade="BF"/>
     </w:rPr>
   </w:style>
-  <w:style w:type="character" w:customStyle="1" w:styleId="Heading5Char">
-    <w:name w:val="Heading 5 Char"/>
-    <w:basedOn w:val="DefaultParagraphFont"/>
-    <w:link w:val="Heading5"/>
+  <w:style w:type="character" w:customStyle="1" w:styleId="Ttulo5Car">
+    <w:name w:val="Título 5 Car"/>
+    <w:basedOn w:val="Fuentedeprrafopredeter"/>
+    <w:link w:val="Ttulo5"/>
     <w:uiPriority w:val="9"/>
     <w:semiHidden/>
     <w:rsid w:val="00552E52"/>
@@ -1487,10 +1488,10 @@
       <w:color w:val="0F4761" w:themeColor="accent1" w:themeShade="BF"/>
     </w:rPr>
   </w:style>
-  <w:style w:type="character" w:customStyle="1" w:styleId="Heading6Char">
-    <w:name w:val="Heading 6 Char"/>
-    <w:basedOn w:val="DefaultParagraphFont"/>
-    <w:link w:val="Heading6"/>
+  <w:style w:type="character" w:customStyle="1" w:styleId="Ttulo6Car">
+    <w:name w:val="Título 6 Car"/>
+    <w:basedOn w:val="Fuentedeprrafopredeter"/>
+    <w:link w:val="Ttulo6"/>
     <w:uiPriority w:val="9"/>
     <w:semiHidden/>
     <w:rsid w:val="00552E52"/>
@@ -1501,10 +1502,10 @@
       <w:color w:val="595959" w:themeColor="text1" w:themeTint="A6"/>
     </w:rPr>
   </w:style>
-  <w:style w:type="character" w:customStyle="1" w:styleId="Heading7Char">
-    <w:name w:val="Heading 7 Char"/>
-    <w:basedOn w:val="DefaultParagraphFont"/>
-    <w:link w:val="Heading7"/>
+  <w:style w:type="character" w:customStyle="1" w:styleId="Ttulo7Car">
+    <w:name w:val="Título 7 Car"/>
+    <w:basedOn w:val="Fuentedeprrafopredeter"/>
+    <w:link w:val="Ttulo7"/>
     <w:uiPriority w:val="9"/>
     <w:semiHidden/>
     <w:rsid w:val="00552E52"/>
@@ -1513,10 +1514,10 @@
       <w:color w:val="595959" w:themeColor="text1" w:themeTint="A6"/>
     </w:rPr>
   </w:style>
-  <w:style w:type="character" w:customStyle="1" w:styleId="Heading8Char">
-    <w:name w:val="Heading 8 Char"/>
-    <w:basedOn w:val="DefaultParagraphFont"/>
-    <w:link w:val="Heading8"/>
+  <w:style w:type="character" w:customStyle="1" w:styleId="Ttulo8Car">
+    <w:name w:val="Título 8 Car"/>
+    <w:basedOn w:val="Fuentedeprrafopredeter"/>
+    <w:link w:val="Ttulo8"/>
     <w:uiPriority w:val="9"/>
     <w:semiHidden/>
     <w:rsid w:val="00552E52"/>
@@ -1527,10 +1528,10 @@
       <w:color w:val="272727" w:themeColor="text1" w:themeTint="D8"/>
     </w:rPr>
   </w:style>
-  <w:style w:type="character" w:customStyle="1" w:styleId="Heading9Char">
-    <w:name w:val="Heading 9 Char"/>
-    <w:basedOn w:val="DefaultParagraphFont"/>
-    <w:link w:val="Heading9"/>
+  <w:style w:type="character" w:customStyle="1" w:styleId="Ttulo9Car">
+    <w:name w:val="Título 9 Car"/>
+    <w:basedOn w:val="Fuentedeprrafopredeter"/>
+    <w:link w:val="Ttulo9"/>
     <w:uiPriority w:val="9"/>
     <w:semiHidden/>
     <w:rsid w:val="00552E52"/>
@@ -1539,11 +1540,11 @@
       <w:color w:val="272727" w:themeColor="text1" w:themeTint="D8"/>
     </w:rPr>
   </w:style>
-  <w:style w:type="paragraph" w:styleId="Title">
+  <w:style w:type="paragraph" w:styleId="Ttulo">
     <w:name w:val="Title"/>
     <w:basedOn w:val="Normal"/>
     <w:next w:val="Normal"/>
-    <w:link w:val="TitleChar"/>
+    <w:link w:val="TtuloCar"/>
     <w:uiPriority w:val="10"/>
     <w:qFormat/>
     <w:rsid w:val="00552E52"/>
@@ -1559,10 +1560,10 @@
       <w:szCs w:val="56"/>
     </w:rPr>
   </w:style>
-  <w:style w:type="character" w:customStyle="1" w:styleId="TitleChar">
-    <w:name w:val="Title Char"/>
-    <w:basedOn w:val="DefaultParagraphFont"/>
-    <w:link w:val="Title"/>
+  <w:style w:type="character" w:customStyle="1" w:styleId="TtuloCar">
+    <w:name w:val="Título Car"/>
+    <w:basedOn w:val="Fuentedeprrafopredeter"/>
+    <w:link w:val="Ttulo"/>
     <w:uiPriority w:val="10"/>
     <w:rsid w:val="00552E52"/>
     <w:rPr>
@@ -1573,11 +1574,11 @@
       <w:szCs w:val="56"/>
     </w:rPr>
   </w:style>
-  <w:style w:type="paragraph" w:styleId="Subtitle">
+  <w:style w:type="paragraph" w:styleId="Subttulo">
     <w:name w:val="Subtitle"/>
     <w:basedOn w:val="Normal"/>
     <w:next w:val="Normal"/>
-    <w:link w:val="SubtitleChar"/>
+    <w:link w:val="SubttuloCar"/>
     <w:uiPriority w:val="11"/>
     <w:qFormat/>
     <w:rsid w:val="00552E52"/>
@@ -1594,10 +1595,10 @@
       <w:szCs w:val="28"/>
     </w:rPr>
   </w:style>
-  <w:style w:type="character" w:customStyle="1" w:styleId="SubtitleChar">
-    <w:name w:val="Subtitle Char"/>
-    <w:basedOn w:val="DefaultParagraphFont"/>
-    <w:link w:val="Subtitle"/>
+  <w:style w:type="character" w:customStyle="1" w:styleId="SubttuloCar">
+    <w:name w:val="Subtítulo Car"/>
+    <w:basedOn w:val="Fuentedeprrafopredeter"/>
+    <w:link w:val="Subttulo"/>
     <w:uiPriority w:val="11"/>
     <w:rsid w:val="00552E52"/>
     <w:rPr>
@@ -1608,11 +1609,11 @@
       <w:szCs w:val="28"/>
     </w:rPr>
   </w:style>
-  <w:style w:type="paragraph" w:styleId="Quote">
+  <w:style w:type="paragraph" w:styleId="Cita">
     <w:name w:val="Quote"/>
     <w:basedOn w:val="Normal"/>
     <w:next w:val="Normal"/>
-    <w:link w:val="QuoteChar"/>
+    <w:link w:val="CitaCar"/>
     <w:uiPriority w:val="29"/>
     <w:qFormat/>
     <w:rsid w:val="00552E52"/>
@@ -1626,10 +1627,10 @@
       <w:color w:val="404040" w:themeColor="text1" w:themeTint="BF"/>
     </w:rPr>
   </w:style>
-  <w:style w:type="character" w:customStyle="1" w:styleId="QuoteChar">
-    <w:name w:val="Quote Char"/>
-    <w:basedOn w:val="DefaultParagraphFont"/>
-    <w:link w:val="Quote"/>
+  <w:style w:type="character" w:customStyle="1" w:styleId="CitaCar">
+    <w:name w:val="Cita Car"/>
+    <w:basedOn w:val="Fuentedeprrafopredeter"/>
+    <w:link w:val="Cita"/>
     <w:uiPriority w:val="29"/>
     <w:rsid w:val="00552E52"/>
     <w:rPr>
@@ -1638,7 +1639,7 @@
       <w:color w:val="404040" w:themeColor="text1" w:themeTint="BF"/>
     </w:rPr>
   </w:style>
-  <w:style w:type="paragraph" w:styleId="ListParagraph">
+  <w:style w:type="paragraph" w:styleId="Prrafodelista">
     <w:name w:val="List Paragraph"/>
     <w:basedOn w:val="Normal"/>
     <w:uiPriority w:val="34"/>
@@ -1649,9 +1650,9 @@
       <w:contextualSpacing/>
     </w:pPr>
   </w:style>
-  <w:style w:type="character" w:styleId="IntenseEmphasis">
+  <w:style w:type="character" w:styleId="nfasisintenso">
     <w:name w:val="Intense Emphasis"/>
-    <w:basedOn w:val="DefaultParagraphFont"/>
+    <w:basedOn w:val="Fuentedeprrafopredeter"/>
     <w:uiPriority w:val="21"/>
     <w:qFormat/>
     <w:rsid w:val="00552E52"/>
@@ -1661,11 +1662,11 @@
       <w:color w:val="0F4761" w:themeColor="accent1" w:themeShade="BF"/>
     </w:rPr>
   </w:style>
-  <w:style w:type="paragraph" w:styleId="IntenseQuote">
+  <w:style w:type="paragraph" w:styleId="Citadestacada">
     <w:name w:val="Intense Quote"/>
     <w:basedOn w:val="Normal"/>
     <w:next w:val="Normal"/>
-    <w:link w:val="IntenseQuoteChar"/>
+    <w:link w:val="CitadestacadaCar"/>
     <w:uiPriority w:val="30"/>
     <w:qFormat/>
     <w:rsid w:val="00552E52"/>
@@ -1684,10 +1685,10 @@
       <w:color w:val="0F4761" w:themeColor="accent1" w:themeShade="BF"/>
     </w:rPr>
   </w:style>
-  <w:style w:type="character" w:customStyle="1" w:styleId="IntenseQuoteChar">
-    <w:name w:val="Intense Quote Char"/>
-    <w:basedOn w:val="DefaultParagraphFont"/>
-    <w:link w:val="IntenseQuote"/>
+  <w:style w:type="character" w:customStyle="1" w:styleId="CitadestacadaCar">
+    <w:name w:val="Cita destacada Car"/>
+    <w:basedOn w:val="Fuentedeprrafopredeter"/>
+    <w:link w:val="Citadestacada"/>
     <w:uiPriority w:val="30"/>
     <w:rsid w:val="00552E52"/>
     <w:rPr>
@@ -1696,9 +1697,9 @@
       <w:color w:val="0F4761" w:themeColor="accent1" w:themeShade="BF"/>
     </w:rPr>
   </w:style>
-  <w:style w:type="character" w:styleId="IntenseReference">
+  <w:style w:type="character" w:styleId="Referenciaintensa">
     <w:name w:val="Intense Reference"/>
-    <w:basedOn w:val="DefaultParagraphFont"/>
+    <w:basedOn w:val="Fuentedeprrafopredeter"/>
     <w:uiPriority w:val="32"/>
     <w:qFormat/>
     <w:rsid w:val="00552E52"/>

</xml_diff>

<commit_message>
Guardando cambios antes de hacer un pull
</commit_message>
<xml_diff>
--- a/BASE DE DATOS/Practica/Hoja de Trabajo Práctica.docx
+++ b/BASE DE DATOS/Practica/Hoja de Trabajo Práctica.docx
@@ -1195,11 +1195,11 @@
     <w:name w:val="Normal"/>
     <w:qFormat/>
   </w:style>
-  <w:style w:type="paragraph" w:styleId="Ttulo1">
+  <w:style w:type="paragraph" w:styleId="Heading1">
     <w:name w:val="heading 1"/>
     <w:basedOn w:val="Normal"/>
     <w:next w:val="Normal"/>
-    <w:link w:val="Ttulo1Car"/>
+    <w:link w:val="Heading1Char"/>
     <w:uiPriority w:val="9"/>
     <w:qFormat/>
     <w:rsid w:val="00552E52"/>
@@ -1216,11 +1216,11 @@
       <w:szCs w:val="40"/>
     </w:rPr>
   </w:style>
-  <w:style w:type="paragraph" w:styleId="Ttulo2">
+  <w:style w:type="paragraph" w:styleId="Heading2">
     <w:name w:val="heading 2"/>
     <w:basedOn w:val="Normal"/>
     <w:next w:val="Normal"/>
-    <w:link w:val="Ttulo2Car"/>
+    <w:link w:val="Heading2Char"/>
     <w:uiPriority w:val="9"/>
     <w:semiHidden/>
     <w:unhideWhenUsed/>
@@ -1239,11 +1239,11 @@
       <w:szCs w:val="32"/>
     </w:rPr>
   </w:style>
-  <w:style w:type="paragraph" w:styleId="Ttulo3">
+  <w:style w:type="paragraph" w:styleId="Heading3">
     <w:name w:val="heading 3"/>
     <w:basedOn w:val="Normal"/>
     <w:next w:val="Normal"/>
-    <w:link w:val="Ttulo3Car"/>
+    <w:link w:val="Heading3Char"/>
     <w:uiPriority w:val="9"/>
     <w:semiHidden/>
     <w:unhideWhenUsed/>
@@ -1262,11 +1262,11 @@
       <w:szCs w:val="28"/>
     </w:rPr>
   </w:style>
-  <w:style w:type="paragraph" w:styleId="Ttulo4">
+  <w:style w:type="paragraph" w:styleId="Heading4">
     <w:name w:val="heading 4"/>
     <w:basedOn w:val="Normal"/>
     <w:next w:val="Normal"/>
-    <w:link w:val="Ttulo4Car"/>
+    <w:link w:val="Heading4Char"/>
     <w:uiPriority w:val="9"/>
     <w:semiHidden/>
     <w:unhideWhenUsed/>
@@ -1285,11 +1285,11 @@
       <w:color w:val="0F4761" w:themeColor="accent1" w:themeShade="BF"/>
     </w:rPr>
   </w:style>
-  <w:style w:type="paragraph" w:styleId="Ttulo5">
+  <w:style w:type="paragraph" w:styleId="Heading5">
     <w:name w:val="heading 5"/>
     <w:basedOn w:val="Normal"/>
     <w:next w:val="Normal"/>
-    <w:link w:val="Ttulo5Car"/>
+    <w:link w:val="Heading5Char"/>
     <w:uiPriority w:val="9"/>
     <w:semiHidden/>
     <w:unhideWhenUsed/>
@@ -1306,11 +1306,11 @@
       <w:color w:val="0F4761" w:themeColor="accent1" w:themeShade="BF"/>
     </w:rPr>
   </w:style>
-  <w:style w:type="paragraph" w:styleId="Ttulo6">
+  <w:style w:type="paragraph" w:styleId="Heading6">
     <w:name w:val="heading 6"/>
     <w:basedOn w:val="Normal"/>
     <w:next w:val="Normal"/>
-    <w:link w:val="Ttulo6Car"/>
+    <w:link w:val="Heading6Char"/>
     <w:uiPriority w:val="9"/>
     <w:semiHidden/>
     <w:unhideWhenUsed/>
@@ -1329,11 +1329,11 @@
       <w:color w:val="595959" w:themeColor="text1" w:themeTint="A6"/>
     </w:rPr>
   </w:style>
-  <w:style w:type="paragraph" w:styleId="Ttulo7">
+  <w:style w:type="paragraph" w:styleId="Heading7">
     <w:name w:val="heading 7"/>
     <w:basedOn w:val="Normal"/>
     <w:next w:val="Normal"/>
-    <w:link w:val="Ttulo7Car"/>
+    <w:link w:val="Heading7Char"/>
     <w:uiPriority w:val="9"/>
     <w:semiHidden/>
     <w:unhideWhenUsed/>
@@ -1350,11 +1350,11 @@
       <w:color w:val="595959" w:themeColor="text1" w:themeTint="A6"/>
     </w:rPr>
   </w:style>
-  <w:style w:type="paragraph" w:styleId="Ttulo8">
+  <w:style w:type="paragraph" w:styleId="Heading8">
     <w:name w:val="heading 8"/>
     <w:basedOn w:val="Normal"/>
     <w:next w:val="Normal"/>
-    <w:link w:val="Ttulo8Car"/>
+    <w:link w:val="Heading8Char"/>
     <w:uiPriority w:val="9"/>
     <w:semiHidden/>
     <w:unhideWhenUsed/>
@@ -1373,11 +1373,11 @@
       <w:color w:val="272727" w:themeColor="text1" w:themeTint="D8"/>
     </w:rPr>
   </w:style>
-  <w:style w:type="paragraph" w:styleId="Ttulo9">
+  <w:style w:type="paragraph" w:styleId="Heading9">
     <w:name w:val="heading 9"/>
     <w:basedOn w:val="Normal"/>
     <w:next w:val="Normal"/>
-    <w:link w:val="Ttulo9Car"/>
+    <w:link w:val="Heading9Char"/>
     <w:uiPriority w:val="9"/>
     <w:semiHidden/>
     <w:unhideWhenUsed/>
@@ -1394,13 +1394,12 @@
       <w:color w:val="272727" w:themeColor="text1" w:themeTint="D8"/>
     </w:rPr>
   </w:style>
-  <w:style w:type="character" w:default="1" w:styleId="Fuentedeprrafopredeter">
+  <w:style w:type="character" w:default="1" w:styleId="DefaultParagraphFont">
     <w:name w:val="Default Paragraph Font"/>
     <w:uiPriority w:val="1"/>
-    <w:semiHidden/>
     <w:unhideWhenUsed/>
   </w:style>
-  <w:style w:type="table" w:default="1" w:styleId="Tablanormal">
+  <w:style w:type="table" w:default="1" w:styleId="TableNormal">
     <w:name w:val="Normal Table"/>
     <w:uiPriority w:val="99"/>
     <w:semiHidden/>
@@ -1415,16 +1414,16 @@
       </w:tblCellMar>
     </w:tblPr>
   </w:style>
-  <w:style w:type="numbering" w:default="1" w:styleId="Sinlista">
+  <w:style w:type="numbering" w:default="1" w:styleId="NoList">
     <w:name w:val="No List"/>
     <w:uiPriority w:val="99"/>
     <w:semiHidden/>
     <w:unhideWhenUsed/>
   </w:style>
-  <w:style w:type="character" w:customStyle="1" w:styleId="Ttulo1Car">
-    <w:name w:val="Título 1 Car"/>
-    <w:basedOn w:val="Fuentedeprrafopredeter"/>
-    <w:link w:val="Ttulo1"/>
+  <w:style w:type="character" w:customStyle="1" w:styleId="Heading1Char">
+    <w:name w:val="Heading 1 Char"/>
+    <w:basedOn w:val="DefaultParagraphFont"/>
+    <w:link w:val="Heading1"/>
     <w:uiPriority w:val="9"/>
     <w:rsid w:val="00552E52"/>
     <w:rPr>
@@ -1434,10 +1433,10 @@
       <w:szCs w:val="40"/>
     </w:rPr>
   </w:style>
-  <w:style w:type="character" w:customStyle="1" w:styleId="Ttulo2Car">
-    <w:name w:val="Título 2 Car"/>
-    <w:basedOn w:val="Fuentedeprrafopredeter"/>
-    <w:link w:val="Ttulo2"/>
+  <w:style w:type="character" w:customStyle="1" w:styleId="Heading2Char">
+    <w:name w:val="Heading 2 Char"/>
+    <w:basedOn w:val="DefaultParagraphFont"/>
+    <w:link w:val="Heading2"/>
     <w:uiPriority w:val="9"/>
     <w:semiHidden/>
     <w:rsid w:val="00552E52"/>
@@ -1448,10 +1447,10 @@
       <w:szCs w:val="32"/>
     </w:rPr>
   </w:style>
-  <w:style w:type="character" w:customStyle="1" w:styleId="Ttulo3Car">
-    <w:name w:val="Título 3 Car"/>
-    <w:basedOn w:val="Fuentedeprrafopredeter"/>
-    <w:link w:val="Ttulo3"/>
+  <w:style w:type="character" w:customStyle="1" w:styleId="Heading3Char">
+    <w:name w:val="Heading 3 Char"/>
+    <w:basedOn w:val="DefaultParagraphFont"/>
+    <w:link w:val="Heading3"/>
     <w:uiPriority w:val="9"/>
     <w:semiHidden/>
     <w:rsid w:val="00552E52"/>
@@ -1462,10 +1461,10 @@
       <w:szCs w:val="28"/>
     </w:rPr>
   </w:style>
-  <w:style w:type="character" w:customStyle="1" w:styleId="Ttulo4Car">
-    <w:name w:val="Título 4 Car"/>
-    <w:basedOn w:val="Fuentedeprrafopredeter"/>
-    <w:link w:val="Ttulo4"/>
+  <w:style w:type="character" w:customStyle="1" w:styleId="Heading4Char">
+    <w:name w:val="Heading 4 Char"/>
+    <w:basedOn w:val="DefaultParagraphFont"/>
+    <w:link w:val="Heading4"/>
     <w:uiPriority w:val="9"/>
     <w:semiHidden/>
     <w:rsid w:val="00552E52"/>
@@ -1476,10 +1475,10 @@
       <w:color w:val="0F4761" w:themeColor="accent1" w:themeShade="BF"/>
     </w:rPr>
   </w:style>
-  <w:style w:type="character" w:customStyle="1" w:styleId="Ttulo5Car">
-    <w:name w:val="Título 5 Car"/>
-    <w:basedOn w:val="Fuentedeprrafopredeter"/>
-    <w:link w:val="Ttulo5"/>
+  <w:style w:type="character" w:customStyle="1" w:styleId="Heading5Char">
+    <w:name w:val="Heading 5 Char"/>
+    <w:basedOn w:val="DefaultParagraphFont"/>
+    <w:link w:val="Heading5"/>
     <w:uiPriority w:val="9"/>
     <w:semiHidden/>
     <w:rsid w:val="00552E52"/>
@@ -1488,10 +1487,10 @@
       <w:color w:val="0F4761" w:themeColor="accent1" w:themeShade="BF"/>
     </w:rPr>
   </w:style>
-  <w:style w:type="character" w:customStyle="1" w:styleId="Ttulo6Car">
-    <w:name w:val="Título 6 Car"/>
-    <w:basedOn w:val="Fuentedeprrafopredeter"/>
-    <w:link w:val="Ttulo6"/>
+  <w:style w:type="character" w:customStyle="1" w:styleId="Heading6Char">
+    <w:name w:val="Heading 6 Char"/>
+    <w:basedOn w:val="DefaultParagraphFont"/>
+    <w:link w:val="Heading6"/>
     <w:uiPriority w:val="9"/>
     <w:semiHidden/>
     <w:rsid w:val="00552E52"/>
@@ -1502,10 +1501,10 @@
       <w:color w:val="595959" w:themeColor="text1" w:themeTint="A6"/>
     </w:rPr>
   </w:style>
-  <w:style w:type="character" w:customStyle="1" w:styleId="Ttulo7Car">
-    <w:name w:val="Título 7 Car"/>
-    <w:basedOn w:val="Fuentedeprrafopredeter"/>
-    <w:link w:val="Ttulo7"/>
+  <w:style w:type="character" w:customStyle="1" w:styleId="Heading7Char">
+    <w:name w:val="Heading 7 Char"/>
+    <w:basedOn w:val="DefaultParagraphFont"/>
+    <w:link w:val="Heading7"/>
     <w:uiPriority w:val="9"/>
     <w:semiHidden/>
     <w:rsid w:val="00552E52"/>
@@ -1514,10 +1513,10 @@
       <w:color w:val="595959" w:themeColor="text1" w:themeTint="A6"/>
     </w:rPr>
   </w:style>
-  <w:style w:type="character" w:customStyle="1" w:styleId="Ttulo8Car">
-    <w:name w:val="Título 8 Car"/>
-    <w:basedOn w:val="Fuentedeprrafopredeter"/>
-    <w:link w:val="Ttulo8"/>
+  <w:style w:type="character" w:customStyle="1" w:styleId="Heading8Char">
+    <w:name w:val="Heading 8 Char"/>
+    <w:basedOn w:val="DefaultParagraphFont"/>
+    <w:link w:val="Heading8"/>
     <w:uiPriority w:val="9"/>
     <w:semiHidden/>
     <w:rsid w:val="00552E52"/>
@@ -1528,10 +1527,10 @@
       <w:color w:val="272727" w:themeColor="text1" w:themeTint="D8"/>
     </w:rPr>
   </w:style>
-  <w:style w:type="character" w:customStyle="1" w:styleId="Ttulo9Car">
-    <w:name w:val="Título 9 Car"/>
-    <w:basedOn w:val="Fuentedeprrafopredeter"/>
-    <w:link w:val="Ttulo9"/>
+  <w:style w:type="character" w:customStyle="1" w:styleId="Heading9Char">
+    <w:name w:val="Heading 9 Char"/>
+    <w:basedOn w:val="DefaultParagraphFont"/>
+    <w:link w:val="Heading9"/>
     <w:uiPriority w:val="9"/>
     <w:semiHidden/>
     <w:rsid w:val="00552E52"/>
@@ -1540,11 +1539,11 @@
       <w:color w:val="272727" w:themeColor="text1" w:themeTint="D8"/>
     </w:rPr>
   </w:style>
-  <w:style w:type="paragraph" w:styleId="Ttulo">
+  <w:style w:type="paragraph" w:styleId="Title">
     <w:name w:val="Title"/>
     <w:basedOn w:val="Normal"/>
     <w:next w:val="Normal"/>
-    <w:link w:val="TtuloCar"/>
+    <w:link w:val="TitleChar"/>
     <w:uiPriority w:val="10"/>
     <w:qFormat/>
     <w:rsid w:val="00552E52"/>
@@ -1560,10 +1559,10 @@
       <w:szCs w:val="56"/>
     </w:rPr>
   </w:style>
-  <w:style w:type="character" w:customStyle="1" w:styleId="TtuloCar">
-    <w:name w:val="Título Car"/>
-    <w:basedOn w:val="Fuentedeprrafopredeter"/>
-    <w:link w:val="Ttulo"/>
+  <w:style w:type="character" w:customStyle="1" w:styleId="TitleChar">
+    <w:name w:val="Title Char"/>
+    <w:basedOn w:val="DefaultParagraphFont"/>
+    <w:link w:val="Title"/>
     <w:uiPriority w:val="10"/>
     <w:rsid w:val="00552E52"/>
     <w:rPr>
@@ -1574,11 +1573,11 @@
       <w:szCs w:val="56"/>
     </w:rPr>
   </w:style>
-  <w:style w:type="paragraph" w:styleId="Subttulo">
+  <w:style w:type="paragraph" w:styleId="Subtitle">
     <w:name w:val="Subtitle"/>
     <w:basedOn w:val="Normal"/>
     <w:next w:val="Normal"/>
-    <w:link w:val="SubttuloCar"/>
+    <w:link w:val="SubtitleChar"/>
     <w:uiPriority w:val="11"/>
     <w:qFormat/>
     <w:rsid w:val="00552E52"/>
@@ -1595,10 +1594,10 @@
       <w:szCs w:val="28"/>
     </w:rPr>
   </w:style>
-  <w:style w:type="character" w:customStyle="1" w:styleId="SubttuloCar">
-    <w:name w:val="Subtítulo Car"/>
-    <w:basedOn w:val="Fuentedeprrafopredeter"/>
-    <w:link w:val="Subttulo"/>
+  <w:style w:type="character" w:customStyle="1" w:styleId="SubtitleChar">
+    <w:name w:val="Subtitle Char"/>
+    <w:basedOn w:val="DefaultParagraphFont"/>
+    <w:link w:val="Subtitle"/>
     <w:uiPriority w:val="11"/>
     <w:rsid w:val="00552E52"/>
     <w:rPr>
@@ -1609,11 +1608,11 @@
       <w:szCs w:val="28"/>
     </w:rPr>
   </w:style>
-  <w:style w:type="paragraph" w:styleId="Cita">
+  <w:style w:type="paragraph" w:styleId="Quote">
     <w:name w:val="Quote"/>
     <w:basedOn w:val="Normal"/>
     <w:next w:val="Normal"/>
-    <w:link w:val="CitaCar"/>
+    <w:link w:val="QuoteChar"/>
     <w:uiPriority w:val="29"/>
     <w:qFormat/>
     <w:rsid w:val="00552E52"/>
@@ -1627,10 +1626,10 @@
       <w:color w:val="404040" w:themeColor="text1" w:themeTint="BF"/>
     </w:rPr>
   </w:style>
-  <w:style w:type="character" w:customStyle="1" w:styleId="CitaCar">
-    <w:name w:val="Cita Car"/>
-    <w:basedOn w:val="Fuentedeprrafopredeter"/>
-    <w:link w:val="Cita"/>
+  <w:style w:type="character" w:customStyle="1" w:styleId="QuoteChar">
+    <w:name w:val="Quote Char"/>
+    <w:basedOn w:val="DefaultParagraphFont"/>
+    <w:link w:val="Quote"/>
     <w:uiPriority w:val="29"/>
     <w:rsid w:val="00552E52"/>
     <w:rPr>
@@ -1639,7 +1638,7 @@
       <w:color w:val="404040" w:themeColor="text1" w:themeTint="BF"/>
     </w:rPr>
   </w:style>
-  <w:style w:type="paragraph" w:styleId="Prrafodelista">
+  <w:style w:type="paragraph" w:styleId="ListParagraph">
     <w:name w:val="List Paragraph"/>
     <w:basedOn w:val="Normal"/>
     <w:uiPriority w:val="34"/>
@@ -1650,9 +1649,9 @@
       <w:contextualSpacing/>
     </w:pPr>
   </w:style>
-  <w:style w:type="character" w:styleId="nfasisintenso">
+  <w:style w:type="character" w:styleId="IntenseEmphasis">
     <w:name w:val="Intense Emphasis"/>
-    <w:basedOn w:val="Fuentedeprrafopredeter"/>
+    <w:basedOn w:val="DefaultParagraphFont"/>
     <w:uiPriority w:val="21"/>
     <w:qFormat/>
     <w:rsid w:val="00552E52"/>
@@ -1662,11 +1661,11 @@
       <w:color w:val="0F4761" w:themeColor="accent1" w:themeShade="BF"/>
     </w:rPr>
   </w:style>
-  <w:style w:type="paragraph" w:styleId="Citadestacada">
+  <w:style w:type="paragraph" w:styleId="IntenseQuote">
     <w:name w:val="Intense Quote"/>
     <w:basedOn w:val="Normal"/>
     <w:next w:val="Normal"/>
-    <w:link w:val="CitadestacadaCar"/>
+    <w:link w:val="IntenseQuoteChar"/>
     <w:uiPriority w:val="30"/>
     <w:qFormat/>
     <w:rsid w:val="00552E52"/>
@@ -1685,10 +1684,10 @@
       <w:color w:val="0F4761" w:themeColor="accent1" w:themeShade="BF"/>
     </w:rPr>
   </w:style>
-  <w:style w:type="character" w:customStyle="1" w:styleId="CitadestacadaCar">
-    <w:name w:val="Cita destacada Car"/>
-    <w:basedOn w:val="Fuentedeprrafopredeter"/>
-    <w:link w:val="Citadestacada"/>
+  <w:style w:type="character" w:customStyle="1" w:styleId="IntenseQuoteChar">
+    <w:name w:val="Intense Quote Char"/>
+    <w:basedOn w:val="DefaultParagraphFont"/>
+    <w:link w:val="IntenseQuote"/>
     <w:uiPriority w:val="30"/>
     <w:rsid w:val="00552E52"/>
     <w:rPr>
@@ -1697,9 +1696,9 @@
       <w:color w:val="0F4761" w:themeColor="accent1" w:themeShade="BF"/>
     </w:rPr>
   </w:style>
-  <w:style w:type="character" w:styleId="Referenciaintensa">
+  <w:style w:type="character" w:styleId="IntenseReference">
     <w:name w:val="Intense Reference"/>
-    <w:basedOn w:val="Fuentedeprrafopredeter"/>
+    <w:basedOn w:val="DefaultParagraphFont"/>
     <w:uiPriority w:val="32"/>
     <w:qFormat/>
     <w:rsid w:val="00552E52"/>

</xml_diff>